<commit_message>
Dokumentation Jan + KeysToFindCounter + adjust folder structure
</commit_message>
<xml_diff>
--- a/Dokumentation.docx
+++ b/Dokumentation.docx
@@ -1406,14 +1406,46 @@
           <w:numId w:val="4"/>
         </w:numPr>
         <w:rPr>
-          <w:lang w:val="de-DE"/>
-        </w:rPr>
-      </w:pPr>
-      <w:r>
-        <w:rPr>
-          <w:lang w:val="de-DE"/>
-        </w:rPr>
-        <w:t>Jan Feldmayer – Player &amp; Item Entwicklung</w:t>
+          <w:lang w:val="en-GB"/>
+        </w:rPr>
+      </w:pPr>
+      <w:r>
+        <w:rPr>
+          <w:lang w:val="en-GB"/>
+        </w:rPr>
+        <w:t>Jan Feldmayer – Player</w:t>
+      </w:r>
+      <w:r>
+        <w:rPr>
+          <w:lang w:val="en-GB"/>
+        </w:rPr>
+        <w:t xml:space="preserve">, </w:t>
+      </w:r>
+      <w:proofErr w:type="spellStart"/>
+      <w:r>
+        <w:rPr>
+          <w:lang w:val="en-GB"/>
+        </w:rPr>
+        <w:t>HealthSystem</w:t>
+      </w:r>
+      <w:proofErr w:type="spellEnd"/>
+      <w:r>
+        <w:rPr>
+          <w:lang w:val="en-GB"/>
+        </w:rPr>
+        <w:t xml:space="preserve"> &amp;</w:t>
+      </w:r>
+      <w:r>
+        <w:rPr>
+          <w:lang w:val="en-GB"/>
+        </w:rPr>
+        <w:t xml:space="preserve"> </w:t>
+      </w:r>
+      <w:r>
+        <w:rPr>
+          <w:lang w:val="en-GB"/>
+        </w:rPr>
+        <w:t>Collectables</w:t>
       </w:r>
     </w:p>
     <w:p>
@@ -1529,43 +1561,7 @@
         <w:rPr>
           <w:lang w:val="de-DE"/>
         </w:rPr>
-        <w:t xml:space="preserve">“Pixel Purge” ist ein spannendes Top-Down 2D-Roguelike-Shooter-Spiel, das in Unity entwickelt </w:t>
-      </w:r>
-      <w:r>
-        <w:rPr>
-          <w:lang w:val="de-DE"/>
-        </w:rPr>
-        <w:t>wurde</w:t>
-      </w:r>
-      <w:r>
-        <w:rPr>
-          <w:lang w:val="de-DE"/>
-        </w:rPr>
-        <w:t xml:space="preserve">. Das Spiel </w:t>
-      </w:r>
-      <w:r>
-        <w:rPr>
-          <w:lang w:val="de-DE"/>
-        </w:rPr>
-        <w:t xml:space="preserve">wurde mit einem Singleplayermodus implementiert, </w:t>
-      </w:r>
-      <w:r>
-        <w:rPr>
-          <w:lang w:val="de-DE"/>
-        </w:rPr>
-        <w:t>in dem d</w:t>
-      </w:r>
-      <w:r>
-        <w:rPr>
-          <w:lang w:val="de-DE"/>
-        </w:rPr>
-        <w:t xml:space="preserve">er Spieler </w:t>
-      </w:r>
-      <w:r>
-        <w:rPr>
-          <w:lang w:val="de-DE"/>
-        </w:rPr>
-        <w:t xml:space="preserve">gegen eine Vielzahl von Feinden kämpfen und </w:t>
+        <w:t xml:space="preserve">“Pixel Purge” ist ein spannendes Top-Down 2D-Roguelike-Shooter-Spiel, das in Unity entwickelt wurde. Das Spiel wurde mit einem Singleplayermodus implementiert, in dem der Spieler gegen eine Vielzahl von Feinden kämpfen und </w:t>
       </w:r>
       <w:r>
         <w:rPr>
@@ -1720,13 +1716,13 @@
     <w:p>
       <w:pPr>
         <w:rPr>
-          <w:lang w:val="de-DE"/>
+          <w:lang w:val="en-GB"/>
         </w:rPr>
       </w:pPr>
       <w:proofErr w:type="spellStart"/>
       <w:r>
         <w:rPr>
-          <w:lang w:val="de-DE"/>
+          <w:lang w:val="en-GB"/>
         </w:rPr>
         <w:t>Aaa</w:t>
       </w:r>
@@ -1736,13 +1732,13 @@
       <w:pPr>
         <w:pStyle w:val="berschrift2"/>
         <w:rPr>
-          <w:lang w:val="de-DE"/>
+          <w:lang w:val="en-GB"/>
         </w:rPr>
       </w:pPr>
       <w:bookmarkStart w:id="9" w:name="_Toc169079566"/>
       <w:r>
         <w:rPr>
-          <w:lang w:val="de-DE"/>
+          <w:lang w:val="en-GB"/>
         </w:rPr>
         <w:t>Character design</w:t>
       </w:r>
@@ -1751,12 +1747,12 @@
     <w:p>
       <w:pPr>
         <w:rPr>
-          <w:lang w:val="de-DE"/>
-        </w:rPr>
-      </w:pPr>
-      <w:r>
-        <w:rPr>
-          <w:lang w:val="de-DE"/>
+          <w:lang w:val="en-GB"/>
+        </w:rPr>
+      </w:pPr>
+      <w:r>
+        <w:rPr>
+          <w:lang w:val="en-GB"/>
         </w:rPr>
         <w:t>A</w:t>
       </w:r>
@@ -1765,27 +1761,29 @@
       <w:pPr>
         <w:pStyle w:val="berschrift2"/>
         <w:rPr>
-          <w:lang w:val="de-DE"/>
+          <w:lang w:val="en-GB"/>
         </w:rPr>
       </w:pPr>
       <w:bookmarkStart w:id="10" w:name="_Toc169079567"/>
-      <w:r>
-        <w:rPr>
-          <w:lang w:val="de-DE"/>
+      <w:proofErr w:type="spellStart"/>
+      <w:r>
+        <w:rPr>
+          <w:lang w:val="en-GB"/>
         </w:rPr>
         <w:t>Kartendesign</w:t>
       </w:r>
       <w:bookmarkEnd w:id="10"/>
+      <w:proofErr w:type="spellEnd"/>
     </w:p>
     <w:p>
       <w:pPr>
         <w:rPr>
-          <w:lang w:val="de-DE"/>
-        </w:rPr>
-      </w:pPr>
-      <w:r>
-        <w:rPr>
-          <w:lang w:val="de-DE"/>
+          <w:lang w:val="en-GB"/>
+        </w:rPr>
+      </w:pPr>
+      <w:r>
+        <w:rPr>
+          <w:lang w:val="en-GB"/>
         </w:rPr>
         <w:t>A</w:t>
       </w:r>
@@ -3653,6 +3651,7 @@
   <w:rsids>
     <w:rsidRoot w:val="00C32E5E"/>
     <w:rsid w:val="00097D27"/>
+    <w:rsid w:val="000D6801"/>
     <w:rsid w:val="0016504F"/>
     <w:rsid w:val="00370B4D"/>
     <w:rsid w:val="00704ADD"/>
@@ -3660,6 +3659,7 @@
     <w:rsid w:val="00A74E62"/>
     <w:rsid w:val="00C32E5E"/>
     <w:rsid w:val="00C44584"/>
+    <w:rsid w:val="00D94899"/>
   </w:rsids>
   <m:mathPr>
     <m:mathFont m:val="Cambria Math"/>

</xml_diff>

<commit_message>
add sources to dokumentation
</commit_message>
<xml_diff>
--- a/Dokumentation.docx
+++ b/Dokumentation.docx
@@ -1413,7 +1413,48 @@
         <w:rPr>
           <w:lang w:val="en-GB"/>
         </w:rPr>
-        <w:t>Jan Feldmayer – Player</w:t>
+        <w:t>Jan Feldmayer –</w:t>
+      </w:r>
+      <w:r>
+        <w:rPr>
+          <w:lang w:val="en-GB"/>
+        </w:rPr>
+        <w:t xml:space="preserve"> </w:t>
+      </w:r>
+      <w:proofErr w:type="spellStart"/>
+      <w:r>
+        <w:rPr>
+          <w:rStyle w:val="hgkelc"/>
+          <w:lang w:val="en-GB"/>
+        </w:rPr>
+        <w:t>Versionierung</w:t>
+      </w:r>
+      <w:proofErr w:type="spellEnd"/>
+      <w:r>
+        <w:rPr>
+          <w:rStyle w:val="hgkelc"/>
+          <w:lang w:val="en-GB"/>
+        </w:rPr>
+        <w:t xml:space="preserve"> (</w:t>
+      </w:r>
+      <w:r>
+        <w:rPr>
+          <w:rStyle w:val="hgkelc"/>
+          <w:lang w:val="en-GB"/>
+        </w:rPr>
+        <w:t>GIT)</w:t>
+      </w:r>
+      <w:r>
+        <w:rPr>
+          <w:lang w:val="en-GB"/>
+        </w:rPr>
+        <w:t>,</w:t>
+      </w:r>
+      <w:r>
+        <w:rPr>
+          <w:lang w:val="en-GB"/>
+        </w:rPr>
+        <w:t xml:space="preserve"> Player</w:t>
       </w:r>
       <w:r>
         <w:rPr>
@@ -3552,6 +3593,11 @@
       <w:ind w:left="440"/>
     </w:pPr>
   </w:style>
+  <w:style w:type="character" w:customStyle="1" w:styleId="hgkelc">
+    <w:name w:val="hgkelc"/>
+    <w:basedOn w:val="Absatz-Standardschriftart"/>
+    <w:rsid w:val="007B6A58"/>
+  </w:style>
 </w:styles>
 </file>
 
@@ -3653,12 +3699,14 @@
     <w:rsid w:val="00097D27"/>
     <w:rsid w:val="000D6801"/>
     <w:rsid w:val="0016504F"/>
+    <w:rsid w:val="00191439"/>
     <w:rsid w:val="00370B4D"/>
     <w:rsid w:val="00704ADD"/>
     <w:rsid w:val="00904596"/>
     <w:rsid w:val="00A74E62"/>
     <w:rsid w:val="00C32E5E"/>
     <w:rsid w:val="00C44584"/>
+    <w:rsid w:val="00CB0AFD"/>
     <w:rsid w:val="00D94899"/>
   </w:rsids>
   <m:mathPr>

</xml_diff>